<commit_message>
Post variable lesson cleanup
</commit_message>
<xml_diff>
--- a/CourseMaterials/04_recursion/00_scratch_variables/variables_1_worksheet.docx
+++ b/CourseMaterials/04_recursion/00_scratch_variables/variables_1_worksheet.docx
@@ -116,6 +116,7 @@
           <w:color w:val="000000"/>
         </w:rPr>
       </w:pPr>
+      <w:proofErr w:type="gramStart"/>
       <w:r>
         <w:rPr>
           <w:rFonts w:ascii="Garamond" w:hAnsi="Garamond"/>
@@ -135,7 +136,15 @@
           <w:rFonts w:ascii="Garamond" w:hAnsi="Garamond"/>
           <w:color w:val="000000"/>
         </w:rPr>
-        <w:t xml:space="preserve"> notice that:</w:t>
+        <w:t xml:space="preserve"> notice</w:t>
+      </w:r>
+      <w:proofErr w:type="gramEnd"/>
+      <w:r>
+        <w:rPr>
+          <w:rFonts w:ascii="Garamond" w:hAnsi="Garamond"/>
+          <w:color w:val="000000"/>
+        </w:rPr>
+        <w:t xml:space="preserve"> that:</w:t>
       </w:r>
     </w:p>
     <w:p>
@@ -171,8 +180,17 @@
           <w:rFonts w:ascii="Garamond" w:hAnsi="Garamond"/>
           <w:color w:val="000000"/>
         </w:rPr>
-        <w:t xml:space="preserve"> it to a particular value at the top of the program</w:t>
-      </w:r>
+        <w:t xml:space="preserve"> it to a particular value at the top of the </w:t>
+      </w:r>
+      <w:proofErr w:type="gramStart"/>
+      <w:r>
+        <w:rPr>
+          <w:rFonts w:ascii="Garamond" w:hAnsi="Garamond"/>
+          <w:color w:val="000000"/>
+        </w:rPr>
+        <w:t>program</w:t>
+      </w:r>
+      <w:proofErr w:type="gramEnd"/>
     </w:p>
     <w:p>
       <w:pPr>
@@ -207,8 +225,17 @@
           <w:rFonts w:ascii="Garamond" w:hAnsi="Garamond"/>
           <w:color w:val="000000"/>
         </w:rPr>
-        <w:t xml:space="preserve"> it throughout the rest of the program</w:t>
-      </w:r>
+        <w:t xml:space="preserve"> it throughout the rest of the </w:t>
+      </w:r>
+      <w:proofErr w:type="gramStart"/>
+      <w:r>
+        <w:rPr>
+          <w:rFonts w:ascii="Garamond" w:hAnsi="Garamond"/>
+          <w:color w:val="000000"/>
+        </w:rPr>
+        <w:t>program</w:t>
+      </w:r>
+      <w:proofErr w:type="gramEnd"/>
     </w:p>
     <w:p>
       <w:pPr>
@@ -484,7 +511,21 @@
           <w:rFonts w:ascii="Garamond" w:hAnsi="Garamond"/>
           <w:color w:val="000000"/>
         </w:rPr>
-        <w:t xml:space="preserve"> the volume to 0 initial and then </w:t>
+        <w:t xml:space="preserve"> the volume to 0 initial</w:t>
+      </w:r>
+      <w:r>
+        <w:rPr>
+          <w:rFonts w:ascii="Garamond" w:hAnsi="Garamond"/>
+          <w:color w:val="000000"/>
+        </w:rPr>
+        <w:t>ly</w:t>
+      </w:r>
+      <w:r>
+        <w:rPr>
+          <w:rFonts w:ascii="Garamond" w:hAnsi="Garamond"/>
+          <w:color w:val="000000"/>
+        </w:rPr>
+        <w:t xml:space="preserve"> and then </w:t>
       </w:r>
       <w:r>
         <w:rPr>
@@ -570,14 +611,39 @@
           <w:rFonts w:ascii="Garamond" w:hAnsi="Garamond"/>
           <w:color w:val="000000"/>
         </w:rPr>
-        <w:t xml:space="preserve"> </w:t>
-      </w:r>
-      <w:r>
-        <w:rPr>
-          <w:rFonts w:ascii="Garamond" w:hAnsi="Garamond"/>
-          <w:color w:val="000000"/>
-        </w:rPr>
-        <w:t xml:space="preserve">at the beginning of the loop? How is this similar to having a good “init” in </w:t>
+        <w:t xml:space="preserve"> at the beginning of the loop? How is this </w:t>
+      </w:r>
+      <w:proofErr w:type="gramStart"/>
+      <w:r>
+        <w:rPr>
+          <w:rFonts w:ascii="Garamond" w:hAnsi="Garamond"/>
+          <w:color w:val="000000"/>
+        </w:rPr>
+        <w:t>similar to</w:t>
+      </w:r>
+      <w:proofErr w:type="gramEnd"/>
+      <w:r>
+        <w:rPr>
+          <w:rFonts w:ascii="Garamond" w:hAnsi="Garamond"/>
+          <w:color w:val="000000"/>
+        </w:rPr>
+        <w:t xml:space="preserve"> having a good “</w:t>
+      </w:r>
+      <w:proofErr w:type="spellStart"/>
+      <w:r>
+        <w:rPr>
+          <w:rFonts w:ascii="Garamond" w:hAnsi="Garamond"/>
+          <w:color w:val="000000"/>
+        </w:rPr>
+        <w:t>init</w:t>
+      </w:r>
+      <w:proofErr w:type="spellEnd"/>
+      <w:r>
+        <w:rPr>
+          <w:rFonts w:ascii="Garamond" w:hAnsi="Garamond"/>
+          <w:color w:val="000000"/>
+        </w:rPr>
+        <w:t xml:space="preserve">” in </w:t>
       </w:r>
       <w:r>
         <w:rPr>
@@ -669,21 +735,35 @@
           <w:rFonts w:ascii="Garamond" w:hAnsi="Garamond"/>
           <w:color w:val="000000"/>
         </w:rPr>
-        <w:t>in</w:t>
-      </w:r>
-      <w:r>
-        <w:rPr>
-          <w:rFonts w:ascii="Garamond" w:hAnsi="Garamond"/>
-          <w:color w:val="000000"/>
-        </w:rPr>
-        <w:t xml:space="preserve"> loop</w:t>
-      </w:r>
-      <w:r>
-        <w:rPr>
-          <w:rFonts w:ascii="Garamond" w:hAnsi="Garamond"/>
-          <w:color w:val="000000"/>
-        </w:rPr>
-        <w:t xml:space="preserve"> instead of a </w:t>
+        <w:t xml:space="preserve">in </w:t>
+      </w:r>
+      <w:r>
+        <w:rPr>
+          <w:rFonts w:ascii="Garamond" w:hAnsi="Garamond"/>
+          <w:color w:val="000000"/>
+        </w:rPr>
+        <w:t xml:space="preserve">the </w:t>
+      </w:r>
+      <w:r>
+        <w:rPr>
+          <w:rFonts w:ascii="Garamond" w:hAnsi="Garamond"/>
+          <w:color w:val="000000"/>
+        </w:rPr>
+        <w:t xml:space="preserve">loop </w:t>
+      </w:r>
+      <w:r>
+        <w:rPr>
+          <w:rFonts w:ascii="Garamond" w:hAnsi="Garamond"/>
+          <w:color w:val="000000"/>
+        </w:rPr>
+        <w:t>rather than</w:t>
+      </w:r>
+      <w:r>
+        <w:rPr>
+          <w:rFonts w:ascii="Garamond" w:hAnsi="Garamond"/>
+          <w:color w:val="000000"/>
+        </w:rPr>
+        <w:t xml:space="preserve"> a </w:t>
       </w:r>
       <w:r>
         <w:rPr>
@@ -999,12 +1079,21 @@
         </w:rPr>
         <w:t xml:space="preserve">I would like you to create a </w:t>
       </w:r>
-      <w:r>
-        <w:rPr>
-          <w:rFonts w:ascii="Garamond" w:hAnsi="Garamond"/>
-          <w:color w:val="000000"/>
-        </w:rPr>
-        <w:t xml:space="preserve">mini-band of </w:t>
+      <w:proofErr w:type="gramStart"/>
+      <w:r>
+        <w:rPr>
+          <w:rFonts w:ascii="Garamond" w:hAnsi="Garamond"/>
+          <w:color w:val="000000"/>
+        </w:rPr>
+        <w:t>mini-band</w:t>
+      </w:r>
+      <w:proofErr w:type="gramEnd"/>
+      <w:r>
+        <w:rPr>
+          <w:rFonts w:ascii="Garamond" w:hAnsi="Garamond"/>
+          <w:color w:val="000000"/>
+        </w:rPr>
+        <w:t xml:space="preserve"> of </w:t>
       </w:r>
       <w:r>
         <w:rPr>

</xml_diff>